<commit_message>
add working temp grid code and executable, begin documentation
</commit_message>
<xml_diff>
--- a/Given_files/homework3 new.docx
+++ b/Given_files/homework3 new.docx
@@ -1,6 +1,6 @@
 
 <file path=word/document.xml><?xml version="1.0" encoding="utf-8"?>
-<w:document xmlns:wpc="http://schemas.microsoft.com/office/word/2010/wordprocessingCanvas" xmlns:cx="http://schemas.microsoft.com/office/drawing/2014/chartex" xmlns:mc="http://schemas.openxmlformats.org/markup-compatibility/2006" xmlns:o="urn:schemas-microsoft-com:office:office" xmlns:r="http://schemas.openxmlformats.org/officeDocument/2006/relationships" xmlns:m="http://schemas.openxmlformats.org/officeDocument/2006/math" xmlns:v="urn:schemas-microsoft-com:vml" xmlns:wp14="http://schemas.microsoft.com/office/word/2010/wordprocessingDrawing" xmlns:wp="http://schemas.openxmlformats.org/drawingml/2006/wordprocessingDrawing" xmlns:w10="urn:schemas-microsoft-com:office:word" xmlns:w="http://schemas.openxmlformats.org/wordprocessingml/2006/main" xmlns:w14="http://schemas.microsoft.com/office/word/2010/wordml" xmlns:w15="http://schemas.microsoft.com/office/word/2012/wordml" xmlns:w16se="http://schemas.microsoft.com/office/word/2015/wordml/symex" xmlns:wpg="http://schemas.microsoft.com/office/word/2010/wordprocessingGroup" xmlns:wpi="http://schemas.microsoft.com/office/word/2010/wordprocessingInk" xmlns:wne="http://schemas.microsoft.com/office/word/2006/wordml" xmlns:wps="http://schemas.microsoft.com/office/word/2010/wordprocessingShape" mc:Ignorable="w14 w15 w16se wp14">
+<w:document xmlns:wpc="http://schemas.microsoft.com/office/word/2010/wordprocessingCanvas" xmlns:cx="http://schemas.microsoft.com/office/drawing/2014/chartex" xmlns:cx1="http://schemas.microsoft.com/office/drawing/2015/9/8/chartex" xmlns:cx2="http://schemas.microsoft.com/office/drawing/2015/10/21/chartex" xmlns:cx3="http://schemas.microsoft.com/office/drawing/2016/5/9/chartex" xmlns:cx4="http://schemas.microsoft.com/office/drawing/2016/5/10/chartex" xmlns:cx5="http://schemas.microsoft.com/office/drawing/2016/5/11/chartex" xmlns:cx6="http://schemas.microsoft.com/office/drawing/2016/5/12/chartex" xmlns:cx7="http://schemas.microsoft.com/office/drawing/2016/5/13/chartex" xmlns:cx8="http://schemas.microsoft.com/office/drawing/2016/5/14/chartex" xmlns:mc="http://schemas.openxmlformats.org/markup-compatibility/2006" xmlns:aink="http://schemas.microsoft.com/office/drawing/2016/ink" xmlns:am3d="http://schemas.microsoft.com/office/drawing/2017/model3d" xmlns:o="urn:schemas-microsoft-com:office:office" xmlns:oel="http://schemas.microsoft.com/office/2019/extlst" xmlns:r="http://schemas.openxmlformats.org/officeDocument/2006/relationships" xmlns:m="http://schemas.openxmlformats.org/officeDocument/2006/math" xmlns:v="urn:schemas-microsoft-com:vml" xmlns:wp14="http://schemas.microsoft.com/office/word/2010/wordprocessingDrawing" xmlns:wp="http://schemas.openxmlformats.org/drawingml/2006/wordprocessingDrawing" xmlns:w10="urn:schemas-microsoft-com:office:word" xmlns:w="http://schemas.openxmlformats.org/wordprocessingml/2006/main" xmlns:w14="http://schemas.microsoft.com/office/word/2010/wordml" xmlns:w15="http://schemas.microsoft.com/office/word/2012/wordml" xmlns:w16cex="http://schemas.microsoft.com/office/word/2018/wordml/cex" xmlns:w16cid="http://schemas.microsoft.com/office/word/2016/wordml/cid" xmlns:w16="http://schemas.microsoft.com/office/word/2018/wordml" xmlns:w16sdtdh="http://schemas.microsoft.com/office/word/2020/wordml/sdtdatahash" xmlns:w16se="http://schemas.microsoft.com/office/word/2015/wordml/symex" xmlns:wpg="http://schemas.microsoft.com/office/word/2010/wordprocessingGroup" xmlns:wpi="http://schemas.microsoft.com/office/word/2010/wordprocessingInk" xmlns:wne="http://schemas.microsoft.com/office/word/2006/wordml" xmlns:wps="http://schemas.microsoft.com/office/word/2010/wordprocessingShape" mc:Ignorable="w14 w15 w16se w16cid w16 w16cex w16sdtdh wp14">
   <w:body>
     <w:p>
       <w:pPr>
@@ -101,14 +101,17 @@
       <w:r>
         <w:t xml:space="preserve"> Week 6 Sunday, Feb 18</w:t>
       </w:r>
-      <w:bookmarkStart w:id="0" w:name="_GoBack"/>
-      <w:bookmarkEnd w:id="0"/>
-      <w:r>
-        <w:t>, 20</w:t>
+      <w:r>
+        <w:t xml:space="preserve">, </w:t>
+      </w:r>
+      <w:proofErr w:type="gramStart"/>
+      <w:r>
+        <w:t>20</w:t>
       </w:r>
       <w:r>
         <w:t>23</w:t>
       </w:r>
+      <w:proofErr w:type="gramEnd"/>
       <w:r>
         <w:t xml:space="preserve"> Before 11:59</w:t>
       </w:r>
@@ -150,8 +153,13 @@
         </w:rPr>
       </w:pPr>
       <w:r>
-        <w:t>Write a program using pthreads</w:t>
-      </w:r>
+        <w:t xml:space="preserve">Write a program using </w:t>
+      </w:r>
+      <w:proofErr w:type="spellStart"/>
+      <w:r>
+        <w:t>pthreads</w:t>
+      </w:r>
+      <w:proofErr w:type="spellEnd"/>
       <w:r>
         <w:t xml:space="preserve"> to estimate the temperature of all points on a grid in a similar fashion to the algorithm provided in the parallel computing program:</w:t>
       </w:r>
@@ -164,7 +172,7 @@
           <w:sz w:val="20"/>
         </w:rPr>
       </w:pPr>
-      <w:hyperlink r:id="rId5" w:anchor="ExamplesHeat" w:history="1">
+      <w:hyperlink r:id="rId5" w:history="1">
         <w:r>
           <w:rPr>
             <w:rStyle w:val="Hyperlink"/>
@@ -187,7 +195,23 @@
         <w:jc w:val="both"/>
       </w:pPr>
       <w:r>
-        <w:t xml:space="preserve">You can start out by modifying the sample “sum.c” code, or write your own code from scratch. </w:t>
+        <w:t>You can start out by modifying the sample “</w:t>
+      </w:r>
+      <w:proofErr w:type="spellStart"/>
+      <w:r>
+        <w:t>sum.c</w:t>
+      </w:r>
+      <w:proofErr w:type="spellEnd"/>
+      <w:r>
+        <w:t xml:space="preserve">” </w:t>
+      </w:r>
+      <w:proofErr w:type="gramStart"/>
+      <w:r>
+        <w:t>code, or</w:t>
+      </w:r>
+      <w:proofErr w:type="gramEnd"/>
+      <w:r>
+        <w:t xml:space="preserve"> write your own code from scratch. </w:t>
       </w:r>
     </w:p>
     <w:p>
@@ -314,7 +338,17 @@
         <w:t>t</w:t>
       </w:r>
       <w:r>
-        <w:t xml:space="preserve">, the temperature of a point at coordinates (x,y) </w:t>
+        <w:t>, the temperature of a point at coordinates (</w:t>
+      </w:r>
+      <w:proofErr w:type="spellStart"/>
+      <w:proofErr w:type="gramStart"/>
+      <w:r>
+        <w:t>x,y</w:t>
+      </w:r>
+      <w:proofErr w:type="spellEnd"/>
+      <w:proofErr w:type="gramEnd"/>
+      <w:r>
+        <w:t xml:space="preserve">) </w:t>
       </w:r>
       <w:r>
         <w:t xml:space="preserve">is computed from the temperatures of the neighboring points </w:t>
@@ -341,7 +375,17 @@
         <w:jc w:val="both"/>
       </w:pPr>
       <w:r>
-        <w:t>T(x,y)</w:t>
+        <w:t>T(</w:t>
+      </w:r>
+      <w:proofErr w:type="spellStart"/>
+      <w:proofErr w:type="gramStart"/>
+      <w:r>
+        <w:t>x,y</w:t>
+      </w:r>
+      <w:proofErr w:type="spellEnd"/>
+      <w:proofErr w:type="gramEnd"/>
+      <w:r>
+        <w:t>)</w:t>
       </w:r>
       <w:r>
         <w:rPr>
@@ -350,7 +394,15 @@
         <w:t>(t)</w:t>
       </w:r>
       <w:r>
-        <w:t xml:space="preserve"> = T(x,y)</w:t>
+        <w:t xml:space="preserve"> = T(</w:t>
+      </w:r>
+      <w:proofErr w:type="spellStart"/>
+      <w:r>
+        <w:t>x,y</w:t>
+      </w:r>
+      <w:proofErr w:type="spellEnd"/>
+      <w:r>
+        <w:t>)</w:t>
       </w:r>
       <w:r>
         <w:rPr>
@@ -365,7 +417,23 @@
         <w:jc w:val="both"/>
       </w:pPr>
       <w:r>
-        <w:t>+ Cx * (T(x+1,y)</w:t>
+        <w:t xml:space="preserve">+ </w:t>
+      </w:r>
+      <w:proofErr w:type="spellStart"/>
+      <w:r>
+        <w:t>Cx</w:t>
+      </w:r>
+      <w:proofErr w:type="spellEnd"/>
+      <w:r>
+        <w:t xml:space="preserve"> * (T(x+</w:t>
+      </w:r>
+      <w:proofErr w:type="gramStart"/>
+      <w:r>
+        <w:t>1,y</w:t>
+      </w:r>
+      <w:proofErr w:type="gramEnd"/>
+      <w:r>
+        <w:t>)</w:t>
       </w:r>
       <w:r>
         <w:rPr>
@@ -383,7 +451,15 @@
         <w:t>(t-1)</w:t>
       </w:r>
       <w:r>
-        <w:t xml:space="preserve"> – 2 T(x,y)</w:t>
+        <w:t xml:space="preserve"> – 2 T(</w:t>
+      </w:r>
+      <w:proofErr w:type="spellStart"/>
+      <w:r>
+        <w:t>x,y</w:t>
+      </w:r>
+      <w:proofErr w:type="spellEnd"/>
+      <w:r>
+        <w:t>)</w:t>
       </w:r>
       <w:r>
         <w:rPr>
@@ -401,7 +477,15 @@
         <w:jc w:val="both"/>
       </w:pPr>
       <w:r>
-        <w:t>+ Cy * (T(x,y+1)</w:t>
+        <w:t>+ Cy * (T(</w:t>
+      </w:r>
+      <w:proofErr w:type="gramStart"/>
+      <w:r>
+        <w:t>x,y</w:t>
+      </w:r>
+      <w:proofErr w:type="gramEnd"/>
+      <w:r>
+        <w:t>+1)</w:t>
       </w:r>
       <w:r>
         <w:rPr>
@@ -419,7 +503,15 @@
         <w:t xml:space="preserve"> (t-1)</w:t>
       </w:r>
       <w:r>
-        <w:t xml:space="preserve"> – 2 T(x,y)</w:t>
+        <w:t xml:space="preserve"> – 2 T(</w:t>
+      </w:r>
+      <w:proofErr w:type="spellStart"/>
+      <w:r>
+        <w:t>x,y</w:t>
+      </w:r>
+      <w:proofErr w:type="spellEnd"/>
+      <w:r>
+        <w:t>)</w:t>
       </w:r>
       <w:r>
         <w:rPr>
@@ -440,8 +532,13 @@
       </w:r>
       <w:r>
         <w:tab/>
-        <w:t>Where Cx</w:t>
-      </w:r>
+        <w:t xml:space="preserve">Where </w:t>
+      </w:r>
+      <w:proofErr w:type="spellStart"/>
+      <w:r>
+        <w:t>Cx</w:t>
+      </w:r>
+      <w:proofErr w:type="spellEnd"/>
       <w:r>
         <w:t>=</w:t>
       </w:r>
@@ -481,6 +578,7 @@
       <w:r>
         <w:t xml:space="preserve">Run the program for </w:t>
       </w:r>
+      <w:proofErr w:type="gramStart"/>
       <w:r>
         <w:t>4</w:t>
       </w:r>
@@ -491,7 +589,11 @@
         <w:t xml:space="preserve">00 </w:t>
       </w:r>
       <w:r>
-        <w:t xml:space="preserve">time </w:t>
+        <w:t>time</w:t>
+      </w:r>
+      <w:proofErr w:type="gramEnd"/>
+      <w:r>
+        <w:t xml:space="preserve"> </w:t>
       </w:r>
       <w:r>
         <w:t>steps. Note that depending on how you split your data, you may need to communicate information to neighboring processors after each time step.</w:t>
@@ -512,7 +614,15 @@
         <w:t xml:space="preserve"> </w:t>
       </w:r>
       <w:r>
-        <w:t>each 200 time steps</w:t>
+        <w:t xml:space="preserve">each </w:t>
+      </w:r>
+      <w:proofErr w:type="gramStart"/>
+      <w:r>
+        <w:t>200 time</w:t>
+      </w:r>
+      <w:proofErr w:type="gramEnd"/>
+      <w:r>
+        <w:t xml:space="preserve"> steps</w:t>
       </w:r>
       <w:r>
         <w:t>, you should print the temperatures of the following points: (</w:t>
@@ -654,7 +764,15 @@
         <w:t xml:space="preserve">. </w:t>
       </w:r>
       <w:r>
-        <w:t>The file name has to be “YourLastname_homework3.c”. Your program should run one command line parameters: the number of processors. When your program runs, it should produce one line of output for each of the points requested, and a line that displays runtime in this format:</w:t>
+        <w:t xml:space="preserve">The file name </w:t>
+      </w:r>
+      <w:proofErr w:type="gramStart"/>
+      <w:r>
+        <w:t>has to</w:t>
+      </w:r>
+      <w:proofErr w:type="gramEnd"/>
+      <w:r>
+        <w:t xml:space="preserve"> be “YourLastname_homework3.c”. Your program should run one command line parameters: the number of processors. When your program runs, it should produce one line of output for each of the points requested, and a line that displays runtime in this format:</w:t>
       </w:r>
     </w:p>
     <w:p>
@@ -687,8 +805,16 @@
         <w:rPr>
           <w:rFonts w:ascii="Courier New" w:hAnsi="Courier New" w:cs="Courier New"/>
         </w:rPr>
-        <w:t xml:space="preserve"> nanoseconds   (</w:t>
-      </w:r>
+        <w:t xml:space="preserve"> nanoseconds</w:t>
+      </w:r>
+      <w:proofErr w:type="gramStart"/>
+      <w:r>
+        <w:rPr>
+          <w:rFonts w:ascii="Courier New" w:hAnsi="Courier New" w:cs="Courier New"/>
+        </w:rPr>
+        <w:t xml:space="preserve">   (</w:t>
+      </w:r>
+      <w:proofErr w:type="gramEnd"/>
       <w:r>
         <w:rPr>
           <w:rFonts w:ascii="Courier New" w:hAnsi="Courier New" w:cs="Courier New"/>
@@ -735,7 +861,7 @@
 </file>
 
 <file path=word/numbering.xml><?xml version="1.0" encoding="utf-8"?>
-<w:numbering xmlns:wpc="http://schemas.microsoft.com/office/word/2010/wordprocessingCanvas" xmlns:cx="http://schemas.microsoft.com/office/drawing/2014/chartex" xmlns:mc="http://schemas.openxmlformats.org/markup-compatibility/2006" xmlns:o="urn:schemas-microsoft-com:office:office" xmlns:r="http://schemas.openxmlformats.org/officeDocument/2006/relationships" xmlns:m="http://schemas.openxmlformats.org/officeDocument/2006/math" xmlns:v="urn:schemas-microsoft-com:vml" xmlns:wp14="http://schemas.microsoft.com/office/word/2010/wordprocessingDrawing" xmlns:wp="http://schemas.openxmlformats.org/drawingml/2006/wordprocessingDrawing" xmlns:w10="urn:schemas-microsoft-com:office:word" xmlns:w="http://schemas.openxmlformats.org/wordprocessingml/2006/main" xmlns:w14="http://schemas.microsoft.com/office/word/2010/wordml" xmlns:w15="http://schemas.microsoft.com/office/word/2012/wordml" xmlns:w16se="http://schemas.microsoft.com/office/word/2015/wordml/symex" xmlns:wpg="http://schemas.microsoft.com/office/word/2010/wordprocessingGroup" xmlns:wpi="http://schemas.microsoft.com/office/word/2010/wordprocessingInk" xmlns:wne="http://schemas.microsoft.com/office/word/2006/wordml" xmlns:wps="http://schemas.microsoft.com/office/word/2010/wordprocessingShape" mc:Ignorable="w14 w15 w16se wp14">
+<w:numbering xmlns:wpc="http://schemas.microsoft.com/office/word/2010/wordprocessingCanvas" xmlns:cx="http://schemas.microsoft.com/office/drawing/2014/chartex" xmlns:cx1="http://schemas.microsoft.com/office/drawing/2015/9/8/chartex" xmlns:cx2="http://schemas.microsoft.com/office/drawing/2015/10/21/chartex" xmlns:cx3="http://schemas.microsoft.com/office/drawing/2016/5/9/chartex" xmlns:cx4="http://schemas.microsoft.com/office/drawing/2016/5/10/chartex" xmlns:cx5="http://schemas.microsoft.com/office/drawing/2016/5/11/chartex" xmlns:cx6="http://schemas.microsoft.com/office/drawing/2016/5/12/chartex" xmlns:cx7="http://schemas.microsoft.com/office/drawing/2016/5/13/chartex" xmlns:cx8="http://schemas.microsoft.com/office/drawing/2016/5/14/chartex" xmlns:mc="http://schemas.openxmlformats.org/markup-compatibility/2006" xmlns:aink="http://schemas.microsoft.com/office/drawing/2016/ink" xmlns:am3d="http://schemas.microsoft.com/office/drawing/2017/model3d" xmlns:o="urn:schemas-microsoft-com:office:office" xmlns:oel="http://schemas.microsoft.com/office/2019/extlst" xmlns:r="http://schemas.openxmlformats.org/officeDocument/2006/relationships" xmlns:m="http://schemas.openxmlformats.org/officeDocument/2006/math" xmlns:v="urn:schemas-microsoft-com:vml" xmlns:wp14="http://schemas.microsoft.com/office/word/2010/wordprocessingDrawing" xmlns:wp="http://schemas.openxmlformats.org/drawingml/2006/wordprocessingDrawing" xmlns:w10="urn:schemas-microsoft-com:office:word" xmlns:w="http://schemas.openxmlformats.org/wordprocessingml/2006/main" xmlns:w14="http://schemas.microsoft.com/office/word/2010/wordml" xmlns:w15="http://schemas.microsoft.com/office/word/2012/wordml" xmlns:w16cex="http://schemas.microsoft.com/office/word/2018/wordml/cex" xmlns:w16cid="http://schemas.microsoft.com/office/word/2016/wordml/cid" xmlns:w16="http://schemas.microsoft.com/office/word/2018/wordml" xmlns:w16sdtdh="http://schemas.microsoft.com/office/word/2020/wordml/sdtdatahash" xmlns:w16se="http://schemas.microsoft.com/office/word/2015/wordml/symex" xmlns:wpg="http://schemas.microsoft.com/office/word/2010/wordprocessingGroup" xmlns:wpi="http://schemas.microsoft.com/office/word/2010/wordprocessingInk" xmlns:wne="http://schemas.microsoft.com/office/word/2006/wordml" xmlns:wps="http://schemas.microsoft.com/office/word/2010/wordprocessingShape" mc:Ignorable="w14 w15 w16se w16cid w16 w16cex w16sdtdh wp14">
   <w:abstractNum w:abstractNumId="0" w15:restartNumberingAfterBreak="0">
     <w:nsid w:val="08D16091"/>
     <w:multiLevelType w:val="hybridMultilevel"/>
@@ -1116,23 +1242,23 @@
       </w:pPr>
     </w:lvl>
   </w:abstractNum>
-  <w:num w:numId="1">
+  <w:num w:numId="1" w16cid:durableId="197819271">
     <w:abstractNumId w:val="0"/>
   </w:num>
-  <w:num w:numId="2">
+  <w:num w:numId="2" w16cid:durableId="1856191918">
     <w:abstractNumId w:val="2"/>
   </w:num>
-  <w:num w:numId="3">
+  <w:num w:numId="3" w16cid:durableId="577322069">
     <w:abstractNumId w:val="1"/>
   </w:num>
-  <w:num w:numId="4">
+  <w:num w:numId="4" w16cid:durableId="233245604">
     <w:abstractNumId w:val="3"/>
   </w:num>
 </w:numbering>
 </file>
 
 <file path=word/styles.xml><?xml version="1.0" encoding="utf-8"?>
-<w:styles xmlns:mc="http://schemas.openxmlformats.org/markup-compatibility/2006" xmlns:r="http://schemas.openxmlformats.org/officeDocument/2006/relationships" xmlns:w="http://schemas.openxmlformats.org/wordprocessingml/2006/main" xmlns:w14="http://schemas.microsoft.com/office/word/2010/wordml" xmlns:w15="http://schemas.microsoft.com/office/word/2012/wordml" xmlns:w16se="http://schemas.microsoft.com/office/word/2015/wordml/symex" mc:Ignorable="w14 w15 w16se">
+<w:styles xmlns:mc="http://schemas.openxmlformats.org/markup-compatibility/2006" xmlns:r="http://schemas.openxmlformats.org/officeDocument/2006/relationships" xmlns:w="http://schemas.openxmlformats.org/wordprocessingml/2006/main" xmlns:w14="http://schemas.microsoft.com/office/word/2010/wordml" xmlns:w15="http://schemas.microsoft.com/office/word/2012/wordml" xmlns:w16cex="http://schemas.microsoft.com/office/word/2018/wordml/cex" xmlns:w16cid="http://schemas.microsoft.com/office/word/2016/wordml/cid" xmlns:w16="http://schemas.microsoft.com/office/word/2018/wordml" xmlns:w16sdtdh="http://schemas.microsoft.com/office/word/2020/wordml/sdtdatahash" xmlns:w16se="http://schemas.microsoft.com/office/word/2015/wordml/symex" mc:Ignorable="w14 w15 w16se w16cid w16 w16cex w16sdtdh">
   <w:docDefaults>
     <w:rPrDefault>
       <w:rPr>
@@ -1142,7 +1268,7 @@
     </w:rPrDefault>
     <w:pPrDefault/>
   </w:docDefaults>
-  <w:latentStyles w:defLockedState="0" w:defUIPriority="99" w:defSemiHidden="0" w:defUnhideWhenUsed="0" w:defQFormat="0" w:count="371">
+  <w:latentStyles w:defLockedState="0" w:defUIPriority="99" w:defSemiHidden="0" w:defUnhideWhenUsed="0" w:defQFormat="0" w:count="376">
     <w:lsdException w:name="Normal" w:uiPriority="0" w:qFormat="1"/>
     <w:lsdException w:name="heading 1" w:uiPriority="9" w:qFormat="1"/>
     <w:lsdException w:name="heading 2" w:semiHidden="1" w:uiPriority="9" w:unhideWhenUsed="1" w:qFormat="1"/>
@@ -1514,6 +1640,11 @@
     <w:lsdException w:name="List Table 5 Dark Accent 6" w:uiPriority="50"/>
     <w:lsdException w:name="List Table 6 Colorful Accent 6" w:uiPriority="51"/>
     <w:lsdException w:name="List Table 7 Colorful Accent 6" w:uiPriority="52"/>
+    <w:lsdException w:name="Mention" w:semiHidden="1" w:unhideWhenUsed="1"/>
+    <w:lsdException w:name="Smart Hyperlink" w:semiHidden="1" w:unhideWhenUsed="1"/>
+    <w:lsdException w:name="Hashtag" w:semiHidden="1" w:unhideWhenUsed="1"/>
+    <w:lsdException w:name="Unresolved Mention" w:semiHidden="1" w:unhideWhenUsed="1"/>
+    <w:lsdException w:name="Smart Link" w:semiHidden="1" w:unhideWhenUsed="1"/>
   </w:latentStyles>
   <w:style w:type="paragraph" w:default="1" w:styleId="Normal">
     <w:name w:val="Normal"/>

</xml_diff>